<commit_message>
Finished Register and Login
Started working on Login Security guards
</commit_message>
<xml_diff>
--- a/Conception.docx
+++ b/Conception.docx
@@ -265,7 +265,6 @@
                 <w:lang w:val="fr-FR"/>
               </w:rPr>
             </w:pPr>
-            <w:proofErr w:type="gramStart"/>
             <w:r>
               <w:rPr>
                 <w:b/>
@@ -279,7 +278,6 @@
               </w:rPr>
               <w:t>id</w:t>
             </w:r>
-            <w:proofErr w:type="gramEnd"/>
           </w:p>
         </w:tc>
         <w:tc>
@@ -416,8 +414,6 @@
                 <w:lang w:val="fr-FR"/>
               </w:rPr>
             </w:pPr>
-            <w:proofErr w:type="spellStart"/>
-            <w:proofErr w:type="gramStart"/>
             <w:r>
               <w:rPr>
                 <w:b/>
@@ -431,8 +427,6 @@
               </w:rPr>
               <w:t>prenom</w:t>
             </w:r>
-            <w:proofErr w:type="spellEnd"/>
-            <w:proofErr w:type="gramEnd"/>
           </w:p>
         </w:tc>
         <w:tc>
@@ -504,7 +498,7 @@
                 <w:szCs w:val="20"/>
                 <w:lang w:val="fr-FR"/>
               </w:rPr>
-              <w:t>15</w:t>
+              <w:t>20</w:t>
             </w:r>
           </w:p>
         </w:tc>
@@ -569,7 +563,6 @@
                 <w:lang w:val="fr-FR"/>
               </w:rPr>
             </w:pPr>
-            <w:proofErr w:type="gramStart"/>
             <w:r>
               <w:rPr>
                 <w:b/>
@@ -583,7 +576,6 @@
               </w:rPr>
               <w:t>nom</w:t>
             </w:r>
-            <w:proofErr w:type="gramEnd"/>
           </w:p>
         </w:tc>
         <w:tc>
@@ -655,7 +647,7 @@
                 <w:szCs w:val="20"/>
                 <w:lang w:val="fr-FR"/>
               </w:rPr>
-              <w:t>15</w:t>
+              <w:t>20</w:t>
             </w:r>
           </w:p>
         </w:tc>
@@ -723,7 +715,6 @@
                 <w:lang w:val="fr-FR"/>
               </w:rPr>
             </w:pPr>
-            <w:proofErr w:type="gramStart"/>
             <w:r>
               <w:rPr>
                 <w:b/>
@@ -737,7 +728,6 @@
               </w:rPr>
               <w:t>ville</w:t>
             </w:r>
-            <w:proofErr w:type="gramEnd"/>
           </w:p>
         </w:tc>
         <w:tc>
@@ -805,7 +795,7 @@
                 <w:szCs w:val="20"/>
                 <w:lang w:val="fr-FR"/>
               </w:rPr>
-              <w:t>20</w:t>
+              <w:t>30</w:t>
             </w:r>
           </w:p>
         </w:tc>
@@ -870,7 +860,6 @@
                 <w:lang w:val="fr-FR"/>
               </w:rPr>
             </w:pPr>
-            <w:proofErr w:type="gramStart"/>
             <w:r>
               <w:rPr>
                 <w:b/>
@@ -884,7 +873,6 @@
               </w:rPr>
               <w:t>adresse</w:t>
             </w:r>
-            <w:proofErr w:type="gramEnd"/>
           </w:p>
         </w:tc>
         <w:tc>
@@ -956,7 +944,7 @@
                 <w:szCs w:val="20"/>
                 <w:lang w:val="fr-FR"/>
               </w:rPr>
-              <w:t>50</w:t>
+              <w:t>100</w:t>
             </w:r>
           </w:p>
         </w:tc>
@@ -1021,8 +1009,6 @@
                 <w:lang w:val="fr-FR"/>
               </w:rPr>
             </w:pPr>
-            <w:proofErr w:type="spellStart"/>
-            <w:proofErr w:type="gramStart"/>
             <w:r>
               <w:rPr>
                 <w:b/>
@@ -1034,10 +1020,160 @@
                 <w:szCs w:val="24"/>
                 <w:lang w:val="fr-FR"/>
               </w:rPr>
-              <w:t>groupe</w:t>
-            </w:r>
-            <w:proofErr w:type="gramEnd"/>
-            <w:r>
+              <w:t>groupe_sanguin</w:t>
+            </w:r>
+          </w:p>
+        </w:tc>
+        <w:tc>
+          <w:tcPr>
+            <w:tcW w:w="1866" w:type="dxa"/>
+          </w:tcPr>
+          <w:p>
+            <w:pPr>
+              <w:rPr>
+                <w:color w:val="323E4F" w:themeColor="text2" w:themeShade="BF"/>
+                <w:sz w:val="24"/>
+                <w:szCs w:val="24"/>
+                <w:lang w:val="fr-FR"/>
+              </w:rPr>
+            </w:pPr>
+            <w:r>
+              <w:rPr>
+                <w:color w:val="0D0D0D" w:themeColor="text1" w:themeTint="F2"/>
+                <w:sz w:val="24"/>
+                <w:szCs w:val="24"/>
+                <w:lang w:val="fr-FR"/>
+              </w:rPr>
+              <w:t>Groupe sanguin de donneur</w:t>
+            </w:r>
+            <w:r>
+              <w:rPr>
+                <w:color w:val="0D0D0D" w:themeColor="text1" w:themeTint="F2"/>
+                <w:sz w:val="24"/>
+                <w:szCs w:val="24"/>
+                <w:lang w:val="fr-FR"/>
+              </w:rPr>
+              <w:t xml:space="preserve"> (</w:t>
+            </w:r>
+            <w:r>
+              <w:rPr>
+                <w:color w:val="0D0D0D" w:themeColor="text1" w:themeTint="F2"/>
+                <w:sz w:val="24"/>
+                <w:szCs w:val="24"/>
+                <w:lang w:val="fr-FR"/>
+              </w:rPr>
+              <w:t>A+, O+, B+, AB+, A-, O-, B-, AB-</w:t>
+            </w:r>
+            <w:r>
+              <w:rPr>
+                <w:color w:val="0D0D0D" w:themeColor="text1" w:themeTint="F2"/>
+                <w:sz w:val="24"/>
+                <w:szCs w:val="24"/>
+                <w:lang w:val="fr-FR"/>
+              </w:rPr>
+              <w:t>)</w:t>
+            </w:r>
+          </w:p>
+        </w:tc>
+        <w:tc>
+          <w:tcPr>
+            <w:tcW w:w="1786" w:type="dxa"/>
+          </w:tcPr>
+          <w:p>
+            <w:pPr>
+              <w:rPr>
+                <w:color w:val="7B7B7B" w:themeColor="accent3" w:themeShade="BF"/>
+                <w:sz w:val="20"/>
+                <w:szCs w:val="20"/>
+                <w:lang w:val="fr-FR"/>
+              </w:rPr>
+            </w:pPr>
+            <w:r>
+              <w:rPr>
+                <w:color w:val="7B7B7B" w:themeColor="accent3" w:themeShade="BF"/>
+                <w:sz w:val="20"/>
+                <w:szCs w:val="20"/>
+                <w:lang w:val="fr-FR"/>
+              </w:rPr>
+              <w:t>Alphanumérique</w:t>
+            </w:r>
+          </w:p>
+        </w:tc>
+        <w:tc>
+          <w:tcPr>
+            <w:tcW w:w="1061" w:type="dxa"/>
+          </w:tcPr>
+          <w:p>
+            <w:pPr>
+              <w:jc w:val="center"/>
+              <w:rPr>
+                <w:color w:val="323E4F" w:themeColor="text2" w:themeShade="BF"/>
+                <w:sz w:val="20"/>
+                <w:szCs w:val="20"/>
+                <w:lang w:val="fr-FR"/>
+              </w:rPr>
+            </w:pPr>
+            <w:r>
+              <w:rPr>
+                <w:color w:val="323E4F" w:themeColor="text2" w:themeShade="BF"/>
+                <w:sz w:val="20"/>
+                <w:szCs w:val="20"/>
+                <w:lang w:val="fr-FR"/>
+              </w:rPr>
+              <w:t>3</w:t>
+            </w:r>
+          </w:p>
+        </w:tc>
+        <w:tc>
+          <w:tcPr>
+            <w:tcW w:w="1214" w:type="dxa"/>
+          </w:tcPr>
+          <w:p>
+            <w:pPr>
+              <w:jc w:val="center"/>
+              <w:rPr>
+                <w:color w:val="323E4F" w:themeColor="text2" w:themeShade="BF"/>
+                <w:lang w:val="fr-FR"/>
+              </w:rPr>
+            </w:pPr>
+            <w:r>
+              <w:rPr>
+                <w:color w:val="323E4F" w:themeColor="text2" w:themeShade="BF"/>
+                <w:lang w:val="fr-FR"/>
+              </w:rPr>
+              <w:t>OUI</w:t>
+            </w:r>
+          </w:p>
+        </w:tc>
+        <w:tc>
+          <w:tcPr>
+            <w:tcW w:w="1130" w:type="dxa"/>
+          </w:tcPr>
+          <w:p>
+            <w:pPr>
+              <w:jc w:val="center"/>
+              <w:rPr>
+                <w:color w:val="323E4F" w:themeColor="text2" w:themeShade="BF"/>
+                <w:lang w:val="fr-FR"/>
+              </w:rPr>
+            </w:pPr>
+            <w:r>
+              <w:rPr>
+                <w:color w:val="323E4F" w:themeColor="text2" w:themeShade="BF"/>
+                <w:lang w:val="fr-FR"/>
+              </w:rPr>
+              <w:t>NON</w:t>
+            </w:r>
+          </w:p>
+        </w:tc>
+      </w:tr>
+      <w:tr>
+        <w:tc>
+          <w:tcPr>
+            <w:tcW w:w="1933" w:type="dxa"/>
+          </w:tcPr>
+          <w:p>
+            <w:pPr>
               <w:rPr>
                 <w:b/>
                 <w:bCs/>
@@ -1048,161 +1184,8 @@
                 <w:szCs w:val="24"/>
                 <w:lang w:val="fr-FR"/>
               </w:rPr>
-              <w:t>_sanguin</w:t>
-            </w:r>
-            <w:proofErr w:type="spellEnd"/>
-          </w:p>
-        </w:tc>
-        <w:tc>
-          <w:tcPr>
-            <w:tcW w:w="1866" w:type="dxa"/>
-          </w:tcPr>
-          <w:p>
-            <w:pPr>
-              <w:rPr>
-                <w:color w:val="323E4F" w:themeColor="text2" w:themeShade="BF"/>
-                <w:sz w:val="24"/>
-                <w:szCs w:val="24"/>
-                <w:lang w:val="fr-FR"/>
-              </w:rPr>
-            </w:pPr>
-            <w:r>
-              <w:rPr>
-                <w:color w:val="0D0D0D" w:themeColor="text1" w:themeTint="F2"/>
-                <w:sz w:val="24"/>
-                <w:szCs w:val="24"/>
-                <w:lang w:val="fr-FR"/>
-              </w:rPr>
-              <w:t>Groupe sanguin de donneur</w:t>
-            </w:r>
-            <w:r>
-              <w:rPr>
-                <w:color w:val="0D0D0D" w:themeColor="text1" w:themeTint="F2"/>
-                <w:sz w:val="24"/>
-                <w:szCs w:val="24"/>
-                <w:lang w:val="fr-FR"/>
-              </w:rPr>
-              <w:t xml:space="preserve"> (</w:t>
-            </w:r>
-            <w:r>
-              <w:rPr>
-                <w:color w:val="0D0D0D" w:themeColor="text1" w:themeTint="F2"/>
-                <w:sz w:val="24"/>
-                <w:szCs w:val="24"/>
-                <w:lang w:val="fr-FR"/>
-              </w:rPr>
-              <w:t>A+, O+, B+, AB+, A-, O-, B-, AB-</w:t>
-            </w:r>
-            <w:r>
-              <w:rPr>
-                <w:color w:val="0D0D0D" w:themeColor="text1" w:themeTint="F2"/>
-                <w:sz w:val="24"/>
-                <w:szCs w:val="24"/>
-                <w:lang w:val="fr-FR"/>
-              </w:rPr>
-              <w:t>)</w:t>
-            </w:r>
-          </w:p>
-        </w:tc>
-        <w:tc>
-          <w:tcPr>
-            <w:tcW w:w="1786" w:type="dxa"/>
-          </w:tcPr>
-          <w:p>
-            <w:pPr>
-              <w:rPr>
-                <w:color w:val="7B7B7B" w:themeColor="accent3" w:themeShade="BF"/>
-                <w:sz w:val="20"/>
-                <w:szCs w:val="20"/>
-                <w:lang w:val="fr-FR"/>
-              </w:rPr>
-            </w:pPr>
-            <w:r>
-              <w:rPr>
-                <w:color w:val="7B7B7B" w:themeColor="accent3" w:themeShade="BF"/>
-                <w:sz w:val="20"/>
-                <w:szCs w:val="20"/>
-                <w:lang w:val="fr-FR"/>
-              </w:rPr>
-              <w:t>Alphanumérique</w:t>
-            </w:r>
-          </w:p>
-        </w:tc>
-        <w:tc>
-          <w:tcPr>
-            <w:tcW w:w="1061" w:type="dxa"/>
-          </w:tcPr>
-          <w:p>
-            <w:pPr>
-              <w:jc w:val="center"/>
-              <w:rPr>
-                <w:color w:val="323E4F" w:themeColor="text2" w:themeShade="BF"/>
-                <w:sz w:val="20"/>
-                <w:szCs w:val="20"/>
-                <w:lang w:val="fr-FR"/>
-              </w:rPr>
-            </w:pPr>
-            <w:r>
-              <w:rPr>
-                <w:color w:val="323E4F" w:themeColor="text2" w:themeShade="BF"/>
-                <w:sz w:val="20"/>
-                <w:szCs w:val="20"/>
-                <w:lang w:val="fr-FR"/>
-              </w:rPr>
-              <w:t>3</w:t>
-            </w:r>
-          </w:p>
-        </w:tc>
-        <w:tc>
-          <w:tcPr>
-            <w:tcW w:w="1214" w:type="dxa"/>
-          </w:tcPr>
-          <w:p>
-            <w:pPr>
-              <w:jc w:val="center"/>
-              <w:rPr>
-                <w:color w:val="323E4F" w:themeColor="text2" w:themeShade="BF"/>
-                <w:lang w:val="fr-FR"/>
-              </w:rPr>
-            </w:pPr>
-            <w:r>
-              <w:rPr>
-                <w:color w:val="323E4F" w:themeColor="text2" w:themeShade="BF"/>
-                <w:lang w:val="fr-FR"/>
-              </w:rPr>
-              <w:t>OUI</w:t>
-            </w:r>
-          </w:p>
-        </w:tc>
-        <w:tc>
-          <w:tcPr>
-            <w:tcW w:w="1130" w:type="dxa"/>
-          </w:tcPr>
-          <w:p>
-            <w:pPr>
-              <w:jc w:val="center"/>
-              <w:rPr>
-                <w:color w:val="323E4F" w:themeColor="text2" w:themeShade="BF"/>
-                <w:lang w:val="fr-FR"/>
-              </w:rPr>
-            </w:pPr>
-            <w:r>
-              <w:rPr>
-                <w:color w:val="323E4F" w:themeColor="text2" w:themeShade="BF"/>
-                <w:lang w:val="fr-FR"/>
-              </w:rPr>
-              <w:t>NON</w:t>
-            </w:r>
-          </w:p>
-        </w:tc>
-      </w:tr>
-      <w:tr>
-        <w:tc>
-          <w:tcPr>
-            <w:tcW w:w="1933" w:type="dxa"/>
-          </w:tcPr>
-          <w:p>
-            <w:pPr>
+            </w:pPr>
+            <w:r>
               <w:rPr>
                 <w:b/>
                 <w:bCs/>
@@ -1213,37 +1196,8 @@
                 <w:szCs w:val="24"/>
                 <w:lang w:val="fr-FR"/>
               </w:rPr>
-            </w:pPr>
-            <w:proofErr w:type="spellStart"/>
-            <w:proofErr w:type="gramStart"/>
-            <w:r>
-              <w:rPr>
-                <w:b/>
-                <w:bCs/>
-                <w:i/>
-                <w:iCs/>
-                <w:color w:val="323E4F" w:themeColor="text2" w:themeShade="BF"/>
-                <w:sz w:val="24"/>
-                <w:szCs w:val="24"/>
-                <w:lang w:val="fr-FR"/>
-              </w:rPr>
-              <w:t>date</w:t>
-            </w:r>
-            <w:proofErr w:type="gramEnd"/>
-            <w:r>
-              <w:rPr>
-                <w:b/>
-                <w:bCs/>
-                <w:i/>
-                <w:iCs/>
-                <w:color w:val="323E4F" w:themeColor="text2" w:themeShade="BF"/>
-                <w:sz w:val="24"/>
-                <w:szCs w:val="24"/>
-                <w:lang w:val="fr-FR"/>
-              </w:rPr>
-              <w:t>_naissance</w:t>
-            </w:r>
-            <w:proofErr w:type="spellEnd"/>
+              <w:t>date_naissance</w:t>
+            </w:r>
           </w:p>
         </w:tc>
         <w:tc>
@@ -1383,8 +1337,6 @@
                 <w:lang w:val="fr-FR"/>
               </w:rPr>
             </w:pPr>
-            <w:proofErr w:type="spellStart"/>
-            <w:proofErr w:type="gramStart"/>
             <w:r>
               <w:rPr>
                 <w:b/>
@@ -1398,8 +1350,6 @@
               </w:rPr>
               <w:t>telephone</w:t>
             </w:r>
-            <w:proofErr w:type="spellEnd"/>
-            <w:proofErr w:type="gramEnd"/>
           </w:p>
         </w:tc>
         <w:tc>
@@ -1548,7 +1498,6 @@
                 <w:lang w:val="fr-FR"/>
               </w:rPr>
             </w:pPr>
-            <w:proofErr w:type="gramStart"/>
             <w:r>
               <w:rPr>
                 <w:b/>
@@ -1562,7 +1511,6 @@
               </w:rPr>
               <w:t>email</w:t>
             </w:r>
-            <w:proofErr w:type="gramEnd"/>
           </w:p>
         </w:tc>
         <w:tc>
@@ -1585,19 +1533,8 @@
                 <w:szCs w:val="24"/>
                 <w:lang w:val="fr-FR"/>
               </w:rPr>
-              <w:t xml:space="preserve">Adresse </w:t>
-            </w:r>
-            <w:proofErr w:type="gramStart"/>
-            <w:r>
-              <w:rPr>
-                <w:color w:val="323E4F" w:themeColor="text2" w:themeShade="BF"/>
-                <w:sz w:val="24"/>
-                <w:szCs w:val="24"/>
-                <w:lang w:val="fr-FR"/>
-              </w:rPr>
-              <w:t>email</w:t>
-            </w:r>
-            <w:proofErr w:type="gramEnd"/>
+              <w:t>Adresse email</w:t>
+            </w:r>
             <w:r>
               <w:rPr>
                 <w:color w:val="323E4F" w:themeColor="text2" w:themeShade="BF"/>
@@ -1663,7 +1600,7 @@
                 <w:szCs w:val="20"/>
                 <w:lang w:val="fr-FR"/>
               </w:rPr>
-              <w:t>25</w:t>
+              <w:t>128</w:t>
             </w:r>
           </w:p>
         </w:tc>
@@ -1731,8 +1668,6 @@
                 <w:lang w:val="fr-FR"/>
               </w:rPr>
             </w:pPr>
-            <w:proofErr w:type="spellStart"/>
-            <w:proofErr w:type="gramStart"/>
             <w:r>
               <w:rPr>
                 <w:b/>
@@ -1746,8 +1681,6 @@
               </w:rPr>
               <w:t>password</w:t>
             </w:r>
-            <w:proofErr w:type="spellEnd"/>
-            <w:proofErr w:type="gramEnd"/>
           </w:p>
         </w:tc>
         <w:tc>
@@ -1846,7 +1779,7 @@
                 <w:szCs w:val="20"/>
                 <w:lang w:val="fr-FR"/>
               </w:rPr>
-              <w:t>100</w:t>
+              <w:t>256</w:t>
             </w:r>
           </w:p>
         </w:tc>
@@ -1914,7 +1847,6 @@
                 <w:lang w:val="fr-FR"/>
               </w:rPr>
             </w:pPr>
-            <w:proofErr w:type="gramStart"/>
             <w:r>
               <w:rPr>
                 <w:b/>
@@ -1928,7 +1860,6 @@
               </w:rPr>
               <w:t>disponible</w:t>
             </w:r>
-            <w:proofErr w:type="gramEnd"/>
           </w:p>
         </w:tc>
         <w:tc>
@@ -1944,25 +1875,14 @@
                 <w:lang w:val="fr-FR"/>
               </w:rPr>
             </w:pPr>
-            <w:proofErr w:type="gramStart"/>
-            <w:r>
-              <w:rPr>
-                <w:color w:val="323E4F" w:themeColor="text2" w:themeShade="BF"/>
-                <w:sz w:val="24"/>
-                <w:szCs w:val="24"/>
-                <w:lang w:val="fr-FR"/>
-              </w:rPr>
-              <w:t>disponible</w:t>
-            </w:r>
-            <w:proofErr w:type="gramEnd"/>
-            <w:r>
-              <w:rPr>
-                <w:color w:val="323E4F" w:themeColor="text2" w:themeShade="BF"/>
-                <w:sz w:val="24"/>
-                <w:szCs w:val="24"/>
-                <w:lang w:val="fr-FR"/>
-              </w:rPr>
-              <w:t xml:space="preserve"> </w:t>
+            <w:r>
+              <w:rPr>
+                <w:color w:val="323E4F" w:themeColor="text2" w:themeShade="BF"/>
+                <w:sz w:val="24"/>
+                <w:szCs w:val="24"/>
+                <w:lang w:val="fr-FR"/>
+              </w:rPr>
+              <w:t xml:space="preserve">disponible </w:t>
             </w:r>
             <w:r>
               <w:rPr>
@@ -1980,27 +1900,7 @@
                 <w:szCs w:val="24"/>
                 <w:lang w:val="fr-FR"/>
               </w:rPr>
-              <w:t xml:space="preserve"> </w:t>
-            </w:r>
-            <w:proofErr w:type="gramStart"/>
-            <w:r>
-              <w:rPr>
-                <w:color w:val="323E4F" w:themeColor="text2" w:themeShade="BF"/>
-                <w:sz w:val="24"/>
-                <w:szCs w:val="24"/>
-                <w:lang w:val="fr-FR"/>
-              </w:rPr>
-              <w:t>prêt</w:t>
-            </w:r>
-            <w:proofErr w:type="gramEnd"/>
-            <w:r>
-              <w:rPr>
-                <w:color w:val="323E4F" w:themeColor="text2" w:themeShade="BF"/>
-                <w:sz w:val="24"/>
-                <w:szCs w:val="24"/>
-                <w:lang w:val="fr-FR"/>
-              </w:rPr>
-              <w:t xml:space="preserve"> à donner du sang au contact</w:t>
+              <w:t xml:space="preserve"> prêt à donner du sang au contact</w:t>
             </w:r>
           </w:p>
         </w:tc>
@@ -2070,7 +1970,7 @@
                 <w:color w:val="323E4F" w:themeColor="text2" w:themeShade="BF"/>
                 <w:lang w:val="fr-FR"/>
               </w:rPr>
-              <w:t>OUI</w:t>
+              <w:t>NON</w:t>
             </w:r>
           </w:p>
         </w:tc>
@@ -2174,7 +2074,6 @@
           <w:lang w:val="fr-FR"/>
         </w:rPr>
       </w:pPr>
-      <w:proofErr w:type="gramStart"/>
       <w:r>
         <w:rPr>
           <w:b/>
@@ -2211,7 +2110,6 @@
         </w:rPr>
         <w:t>:</w:t>
       </w:r>
-      <w:proofErr w:type="gramEnd"/>
     </w:p>
     <w:p>
       <w:pPr>
@@ -2574,7 +2472,6 @@
           <w:lang w:val="fr-FR"/>
         </w:rPr>
       </w:pPr>
-      <w:proofErr w:type="spellStart"/>
       <w:r>
         <w:rPr>
           <w:b/>
@@ -2587,7 +2484,6 @@
         </w:rPr>
         <w:t>Schema</w:t>
       </w:r>
-      <w:proofErr w:type="spellEnd"/>
     </w:p>
     <w:p>
       <w:pPr>
@@ -2599,7 +2495,6 @@
           <w:lang w:val="fr-FR"/>
         </w:rPr>
       </w:pPr>
-      <w:proofErr w:type="gramStart"/>
       <w:r>
         <w:rPr>
           <w:b/>
@@ -2620,7 +2515,6 @@
         </w:rPr>
         <w:t>(</w:t>
       </w:r>
-      <w:proofErr w:type="gramEnd"/>
       <w:r>
         <w:rPr>
           <w:color w:val="323E4F" w:themeColor="text2" w:themeShade="BF"/>
@@ -2659,7 +2553,6 @@
         </w:rPr>
         <w:t xml:space="preserve"> </w:t>
       </w:r>
-      <w:proofErr w:type="spellStart"/>
       <w:r>
         <w:rPr>
           <w:color w:val="3B3838" w:themeColor="background2" w:themeShade="40"/>
@@ -2667,9 +2560,8 @@
           <w:szCs w:val="24"/>
           <w:lang w:val="fr-FR"/>
         </w:rPr>
-        <w:t>prenom</w:t>
+        <w:t>prenom, nom, ville, adresse,</w:t>
       </w:r>
-      <w:proofErr w:type="spellEnd"/>
       <w:r>
         <w:rPr>
           <w:color w:val="3B3838" w:themeColor="background2" w:themeShade="40"/>
@@ -2677,7 +2569,7 @@
           <w:szCs w:val="24"/>
           <w:lang w:val="fr-FR"/>
         </w:rPr>
-        <w:t>, nom, ville, adresse,</w:t>
+        <w:t xml:space="preserve"> </w:t>
       </w:r>
       <w:r>
         <w:rPr>
@@ -2686,9 +2578,8 @@
           <w:szCs w:val="24"/>
           <w:lang w:val="fr-FR"/>
         </w:rPr>
-        <w:t xml:space="preserve"> </w:t>
+        <w:t xml:space="preserve">groupe_sanguin, date_naissance, telephone, </w:t>
       </w:r>
-      <w:proofErr w:type="spellStart"/>
       <w:r>
         <w:rPr>
           <w:color w:val="3B3838" w:themeColor="background2" w:themeShade="40"/>
@@ -2696,9 +2587,8 @@
           <w:szCs w:val="24"/>
           <w:lang w:val="fr-FR"/>
         </w:rPr>
-        <w:t>groupe_sanguin</w:t>
+        <w:t xml:space="preserve">email, </w:t>
       </w:r>
-      <w:proofErr w:type="spellEnd"/>
       <w:r>
         <w:rPr>
           <w:color w:val="3B3838" w:themeColor="background2" w:themeShade="40"/>
@@ -2706,68 +2596,8 @@
           <w:szCs w:val="24"/>
           <w:lang w:val="fr-FR"/>
         </w:rPr>
-        <w:t xml:space="preserve">, </w:t>
-      </w:r>
-      <w:proofErr w:type="spellStart"/>
-      <w:r>
-        <w:rPr>
-          <w:color w:val="3B3838" w:themeColor="background2" w:themeShade="40"/>
-          <w:sz w:val="24"/>
-          <w:szCs w:val="24"/>
-          <w:lang w:val="fr-FR"/>
-        </w:rPr>
-        <w:t>date_naissance</w:t>
-      </w:r>
-      <w:proofErr w:type="spellEnd"/>
-      <w:r>
-        <w:rPr>
-          <w:color w:val="3B3838" w:themeColor="background2" w:themeShade="40"/>
-          <w:sz w:val="24"/>
-          <w:szCs w:val="24"/>
-          <w:lang w:val="fr-FR"/>
-        </w:rPr>
-        <w:t xml:space="preserve">, </w:t>
-      </w:r>
-      <w:proofErr w:type="spellStart"/>
-      <w:r>
-        <w:rPr>
-          <w:color w:val="3B3838" w:themeColor="background2" w:themeShade="40"/>
-          <w:sz w:val="24"/>
-          <w:szCs w:val="24"/>
-          <w:lang w:val="fr-FR"/>
-        </w:rPr>
-        <w:t>telephone</w:t>
-      </w:r>
-      <w:proofErr w:type="spellEnd"/>
-      <w:r>
-        <w:rPr>
-          <w:color w:val="3B3838" w:themeColor="background2" w:themeShade="40"/>
-          <w:sz w:val="24"/>
-          <w:szCs w:val="24"/>
-          <w:lang w:val="fr-FR"/>
-        </w:rPr>
-        <w:t xml:space="preserve">, </w:t>
-      </w:r>
-      <w:r>
-        <w:rPr>
-          <w:color w:val="3B3838" w:themeColor="background2" w:themeShade="40"/>
-          <w:sz w:val="24"/>
-          <w:szCs w:val="24"/>
-          <w:lang w:val="fr-FR"/>
-        </w:rPr>
-        <w:t xml:space="preserve">email, </w:t>
-      </w:r>
-      <w:proofErr w:type="spellStart"/>
-      <w:r>
-        <w:rPr>
-          <w:color w:val="3B3838" w:themeColor="background2" w:themeShade="40"/>
-          <w:sz w:val="24"/>
-          <w:szCs w:val="24"/>
-          <w:lang w:val="fr-FR"/>
-        </w:rPr>
         <w:t>password</w:t>
       </w:r>
-      <w:proofErr w:type="spellEnd"/>
       <w:r>
         <w:rPr>
           <w:color w:val="3B3838" w:themeColor="background2" w:themeShade="40"/>

</xml_diff>